<commit_message>
implemented login, login, sessions
</commit_message>
<xml_diff>
--- a/doc/specification.docx
+++ b/doc/specification.docx
@@ -359,10 +359,7 @@
     </w:p>
     <w:p>
       <w:r>
-        <w:t xml:space="preserve">Table </w:t>
-      </w:r>
-      <w:r>
-        <w:t xml:space="preserve">Users: </w:t>
+        <w:t xml:space="preserve">Table Users: </w:t>
       </w:r>
     </w:p>
     <w:p>
@@ -398,16 +395,7 @@
         </w:numPr>
       </w:pPr>
       <w:r>
-        <w:t>hash</w:t>
-      </w:r>
-    </w:p>
-    <w:p/>
-    <w:p>
-      <w:r>
-        <w:t xml:space="preserve">Table </w:t>
-      </w:r>
-      <w:r>
-        <w:t>Pending:</w:t>
+        <w:t>salt</w:t>
       </w:r>
     </w:p>
     <w:p>
@@ -415,44 +403,61 @@
         <w:pStyle w:val="Code"/>
         <w:numPr>
           <w:ilvl w:val="0"/>
-          <w:numId w:val="27"/>
+          <w:numId w:val="28"/>
         </w:numPr>
       </w:pPr>
       <w:r>
-        <w:t>playername</w:t>
-      </w:r>
-    </w:p>
-    <w:p>
-      <w:pPr>
-        <w:pStyle w:val="Code"/>
+        <w:t>hash</w:t>
+      </w:r>
+    </w:p>
+    <w:p>
+      <w:pPr>
+        <w:pStyle w:val="ListParagraph"/>
         <w:numPr>
           <w:ilvl w:val="0"/>
-          <w:numId w:val="27"/>
+          <w:numId w:val="28"/>
         </w:numPr>
-      </w:pPr>
-      <w:r>
-        <w:t>email</w:t>
-      </w:r>
-    </w:p>
-    <w:p>
-      <w:pPr>
-        <w:pStyle w:val="Code"/>
+        <w:rPr>
+          <w:rFonts w:ascii="Consolas" w:hAnsi="Consolas"/>
+          <w:noProof/>
+          <w:szCs w:val="28"/>
+        </w:rPr>
+      </w:pPr>
+      <w:r>
+        <w:rPr>
+          <w:rFonts w:ascii="Consolas" w:hAnsi="Consolas"/>
+          <w:noProof/>
+          <w:szCs w:val="28"/>
+        </w:rPr>
+        <w:t>iterations (of hashing algorithm)</w:t>
+      </w:r>
+    </w:p>
+    <w:p>
+      <w:pPr>
+        <w:pStyle w:val="ListParagraph"/>
         <w:numPr>
           <w:ilvl w:val="0"/>
-          <w:numId w:val="27"/>
+          <w:numId w:val="28"/>
         </w:numPr>
-      </w:pPr>
-      <w:r>
-        <w:t>hash</w:t>
+        <w:rPr>
+          <w:rFonts w:ascii="Consolas" w:hAnsi="Consolas"/>
+          <w:noProof/>
+          <w:szCs w:val="28"/>
+        </w:rPr>
+      </w:pPr>
+      <w:r>
+        <w:rPr>
+          <w:rFonts w:ascii="Consolas" w:hAnsi="Consolas"/>
+          <w:noProof/>
+          <w:szCs w:val="28"/>
+        </w:rPr>
+        <w:t>status {pending, verfied}</w:t>
       </w:r>
     </w:p>
     <w:p/>
     <w:p>
       <w:r>
-        <w:t xml:space="preserve">Table </w:t>
-      </w:r>
-      <w:r>
-        <w:t>Temporary</w:t>
+        <w:t>Table Temporary</w:t>
       </w:r>
     </w:p>
     <w:p>
@@ -464,7 +469,7 @@
         </w:numPr>
       </w:pPr>
       <w:r>
-        <w:t>playername</w:t>
+        <w:t>username</w:t>
       </w:r>
     </w:p>
     <w:p>
@@ -489,6 +494,51 @@
       </w:pPr>
       <w:r>
         <w:t>datetime</w:t>
+      </w:r>
+    </w:p>
+    <w:p/>
+    <w:p>
+      <w:r>
+        <w:t xml:space="preserve">Table </w:t>
+      </w:r>
+      <w:r>
+        <w:t>Sessions</w:t>
+      </w:r>
+    </w:p>
+    <w:p>
+      <w:pPr>
+        <w:pStyle w:val="Code"/>
+        <w:numPr>
+          <w:ilvl w:val="0"/>
+          <w:numId w:val="26"/>
+        </w:numPr>
+      </w:pPr>
+      <w:r>
+        <w:t>username</w:t>
+      </w:r>
+    </w:p>
+    <w:p>
+      <w:pPr>
+        <w:pStyle w:val="Code"/>
+        <w:numPr>
+          <w:ilvl w:val="0"/>
+          <w:numId w:val="26"/>
+        </w:numPr>
+      </w:pPr>
+      <w:r>
+        <w:t>hash</w:t>
+      </w:r>
+    </w:p>
+    <w:p>
+      <w:pPr>
+        <w:pStyle w:val="Code"/>
+        <w:numPr>
+          <w:ilvl w:val="0"/>
+          <w:numId w:val="26"/>
+        </w:numPr>
+      </w:pPr>
+      <w:r>
+        <w:t>expire</w:t>
       </w:r>
     </w:p>
     <w:p/>
@@ -518,13 +568,7 @@
     </w:p>
     <w:p>
       <w:r>
-        <w:t>Server action</w:t>
-      </w:r>
-      <w:r>
-        <w:t>s</w:t>
-      </w:r>
-      <w:r>
-        <w:t xml:space="preserve"> and the</w:t>
+        <w:t>Server actions and the</w:t>
       </w:r>
       <w:r>
         <w:t xml:space="preserve"> possible</w:t>
@@ -746,7 +790,25 @@
         </w:numPr>
       </w:pPr>
       <w:r>
-        <w:t>Assigns the player a session they can use for authentication.</w:t>
+        <w:t xml:space="preserve">Assigns the player a session </w:t>
+      </w:r>
+      <w:r>
+        <w:t xml:space="preserve">hash </w:t>
+      </w:r>
+      <w:r>
+        <w:t>they can use for authentication.</w:t>
+      </w:r>
+    </w:p>
+    <w:p>
+      <w:pPr>
+        <w:pStyle w:val="ListParagraph"/>
+        <w:numPr>
+          <w:ilvl w:val="0"/>
+          <w:numId w:val="9"/>
+        </w:numPr>
+      </w:pPr>
+      <w:r>
+        <w:t>The session becomes invalid after a preset amount of time.</w:t>
       </w:r>
     </w:p>
     <w:p>
@@ -832,7 +894,10 @@
         <w:pStyle w:val="Code"/>
       </w:pPr>
       <w:r>
-        <w:t>Session{hash: string}</w:t>
+        <w:t>LoginSession</w:t>
+      </w:r>
+      <w:r>
+        <w:t>{hash: string}</w:t>
       </w:r>
     </w:p>
     <w:p/>
@@ -846,15 +911,30 @@
         <w:pStyle w:val="Code"/>
       </w:pPr>
       <w:r>
-        <w:t>LoginRejected{reason: string}</w:t>
-      </w:r>
-    </w:p>
-    <w:p>
-      <w:pPr>
-        <w:pStyle w:val="Code"/>
-      </w:pPr>
-      <w:r>
-        <w:t>LoginAccepted{}</w:t>
+        <w:t>LoginRejected{</w:t>
+      </w:r>
+      <w:r>
+        <w:rPr>
+          <w:strike/>
+        </w:rPr>
+        <w:t>reason: string</w:t>
+      </w:r>
+      <w:r>
+        <w:t>}</w:t>
+      </w:r>
+    </w:p>
+    <w:p>
+      <w:pPr>
+        <w:pStyle w:val="Code"/>
+      </w:pPr>
+      <w:r>
+        <w:t>LoginAccepted{</w:t>
+      </w:r>
+      <w:r>
+        <w:t>hash: string</w:t>
+      </w:r>
+      <w:r>
+        <w:t>}</w:t>
       </w:r>
     </w:p>
     <w:p/>
@@ -1244,10 +1324,7 @@
     </w:p>
     <w:p>
       <w:r>
-        <w:t>R</w:t>
-      </w:r>
-      <w:r>
-        <w:t>easons for rejection:</w:t>
+        <w:t>Reasons for rejection:</w:t>
       </w:r>
     </w:p>
     <w:p>
@@ -2415,13 +2492,7 @@
         <w:pStyle w:val="Heading3"/>
       </w:pPr>
       <w:r>
-        <w:t>Requ</w:t>
-      </w:r>
-      <w:r>
-        <w:t>e</w:t>
-      </w:r>
-      <w:r>
-        <w:t>st Game List</w:t>
+        <w:t>Request Game List</w:t>
       </w:r>
     </w:p>
     <w:p>
@@ -2502,7 +2573,7 @@
   <w:abstractNum w:abstractNumId="0" w15:restartNumberingAfterBreak="0">
     <w:nsid w:val="034D4CFC"/>
     <w:multiLevelType w:val="hybridMultilevel"/>
-    <w:tmpl w:val="35821096"/>
+    <w:tmpl w:val="BC1C1F9E"/>
     <w:lvl w:ilvl="0" w:tplc="6428DF1E">
       <w:start w:val="1"/>
       <w:numFmt w:val="bullet"/>

</xml_diff>